<commit_message>
Reduced model at implicit form has same equalibrium point as the full model.
</commit_message>
<xml_diff>
--- a/כתיבה/Two synchronous generators - reduced model simulation.docx
+++ b/כתיבה/Two synchronous generators - reduced model simulation.docx
@@ -10550,15 +10550,7 @@
                         <w:sz w:val="28"/>
                         <w:szCs w:val="28"/>
                       </w:rPr>
-                      <m:t>(δ)</m:t>
-                    </m:r>
-                    <m:r>
-                      <w:rPr>
-                        <w:rFonts w:ascii="Cambria Math" w:hAnsi="Cambria Math"/>
-                        <w:sz w:val="28"/>
-                        <w:szCs w:val="28"/>
-                      </w:rPr>
-                      <m:t>-</m:t>
+                      <m:t>(δ)-</m:t>
                     </m:r>
                     <m:sSub>
                       <m:sSubPr>
@@ -10870,23 +10862,7 @@
                         <w:sz w:val="28"/>
                         <w:szCs w:val="28"/>
                       </w:rPr>
-                      <m:t>)</m:t>
-                    </m:r>
-                    <m:r>
-                      <w:rPr>
-                        <w:rFonts w:ascii="Cambria Math" w:hAnsi="Cambria Math"/>
-                        <w:sz w:val="28"/>
-                        <w:szCs w:val="28"/>
-                      </w:rPr>
-                      <m:t>s</m:t>
-                    </m:r>
-                    <m:r>
-                      <w:rPr>
-                        <w:rFonts w:ascii="Cambria Math" w:hAnsi="Cambria Math"/>
-                        <w:sz w:val="28"/>
-                        <w:szCs w:val="28"/>
-                      </w:rPr>
-                      <m:t>in</m:t>
+                      <m:t>)sin</m:t>
                     </m:r>
                     <m:r>
                       <m:rPr>
@@ -10905,15 +10881,7 @@
                         <w:sz w:val="28"/>
                         <w:szCs w:val="28"/>
                       </w:rPr>
-                      <m:t>(δ)</m:t>
-                    </m:r>
-                    <m:r>
-                      <w:rPr>
-                        <w:rFonts w:ascii="Cambria Math" w:hAnsi="Cambria Math"/>
-                        <w:sz w:val="28"/>
-                        <w:szCs w:val="28"/>
-                      </w:rPr>
-                      <m:t>)</m:t>
+                      <m:t>(δ))</m:t>
                     </m:r>
                   </m:num>
                   <m:den>
@@ -11498,15 +11466,7 @@
                         <w:sz w:val="28"/>
                         <w:szCs w:val="28"/>
                       </w:rPr>
-                      <m:t>)</m:t>
-                    </m:r>
-                    <m:r>
-                      <w:rPr>
-                        <w:rFonts w:ascii="Cambria Math" w:hAnsi="Cambria Math"/>
-                        <w:sz w:val="28"/>
-                        <w:szCs w:val="28"/>
-                      </w:rPr>
-                      <m:t>)</m:t>
+                      <m:t>))</m:t>
                     </m:r>
                   </m:den>
                 </m:f>
@@ -11884,23 +11844,7 @@
                         <w:sz w:val="28"/>
                         <w:szCs w:val="28"/>
                       </w:rPr>
-                      <m:t>)</m:t>
-                    </m:r>
-                    <m:r>
-                      <w:rPr>
-                        <w:rFonts w:ascii="Cambria Math" w:hAnsi="Cambria Math"/>
-                        <w:sz w:val="28"/>
-                        <w:szCs w:val="28"/>
-                      </w:rPr>
-                      <m:t>c</m:t>
-                    </m:r>
-                    <m:r>
-                      <w:rPr>
-                        <w:rFonts w:ascii="Cambria Math" w:hAnsi="Cambria Math"/>
-                        <w:sz w:val="28"/>
-                        <w:szCs w:val="28"/>
-                      </w:rPr>
-                      <m:t>os</m:t>
+                      <m:t>)cos</m:t>
                     </m:r>
                     <m:r>
                       <m:rPr>
@@ -11919,15 +11863,7 @@
                         <w:sz w:val="28"/>
                         <w:szCs w:val="28"/>
                       </w:rPr>
-                      <m:t>(δ)</m:t>
-                    </m:r>
-                    <m:r>
-                      <w:rPr>
-                        <w:rFonts w:ascii="Cambria Math" w:hAnsi="Cambria Math"/>
-                        <w:sz w:val="28"/>
-                        <w:szCs w:val="28"/>
-                      </w:rPr>
-                      <m:t>+</m:t>
+                      <m:t>(δ)+</m:t>
                     </m:r>
                     <m:sSub>
                       <m:sSubPr>
@@ -12394,23 +12330,7 @@
                         <w:sz w:val="28"/>
                         <w:szCs w:val="28"/>
                       </w:rPr>
-                      <m:t>)</m:t>
-                    </m:r>
-                    <m:r>
-                      <w:rPr>
-                        <w:rFonts w:ascii="Cambria Math" w:hAnsi="Cambria Math"/>
-                        <w:sz w:val="28"/>
-                        <w:szCs w:val="28"/>
-                      </w:rPr>
-                      <m:t>s</m:t>
-                    </m:r>
-                    <m:r>
-                      <w:rPr>
-                        <w:rFonts w:ascii="Cambria Math" w:hAnsi="Cambria Math"/>
-                        <w:sz w:val="28"/>
-                        <w:szCs w:val="28"/>
-                      </w:rPr>
-                      <m:t>in</m:t>
+                      <m:t>)sin</m:t>
                     </m:r>
                     <m:r>
                       <m:rPr>
@@ -12429,15 +12349,7 @@
                         <w:sz w:val="28"/>
                         <w:szCs w:val="28"/>
                       </w:rPr>
-                      <m:t>(δ)</m:t>
-                    </m:r>
-                    <m:r>
-                      <w:rPr>
-                        <w:rFonts w:ascii="Cambria Math" w:hAnsi="Cambria Math"/>
-                        <w:sz w:val="28"/>
-                        <w:szCs w:val="28"/>
-                      </w:rPr>
-                      <m:t>)</m:t>
+                      <m:t>(δ))</m:t>
                     </m:r>
                   </m:num>
                   <m:den>
@@ -13022,15 +12934,7 @@
                         <w:sz w:val="28"/>
                         <w:szCs w:val="28"/>
                       </w:rPr>
-                      <m:t>)</m:t>
-                    </m:r>
-                    <m:r>
-                      <w:rPr>
-                        <w:rFonts w:ascii="Cambria Math" w:hAnsi="Cambria Math"/>
-                        <w:sz w:val="28"/>
-                        <w:szCs w:val="28"/>
-                      </w:rPr>
-                      <m:t>)</m:t>
+                      <m:t>))</m:t>
                     </m:r>
                   </m:den>
                 </m:f>
@@ -13613,23 +13517,7 @@
                         <w:sz w:val="28"/>
                         <w:szCs w:val="28"/>
                       </w:rPr>
-                      <m:t>+w2)</m:t>
-                    </m:r>
-                    <m:r>
-                      <w:rPr>
-                        <w:rFonts w:ascii="Cambria Math" w:hAnsi="Cambria Math"/>
-                        <w:sz w:val="28"/>
-                        <w:szCs w:val="28"/>
-                      </w:rPr>
-                      <m:t>c</m:t>
-                    </m:r>
-                    <m:r>
-                      <w:rPr>
-                        <w:rFonts w:ascii="Cambria Math" w:hAnsi="Cambria Math"/>
-                        <w:sz w:val="28"/>
-                        <w:szCs w:val="28"/>
-                      </w:rPr>
-                      <m:t>os</m:t>
+                      <m:t>+w2)cos</m:t>
                     </m:r>
                     <m:r>
                       <m:rPr>
@@ -13648,15 +13536,7 @@
                         <w:sz w:val="28"/>
                         <w:szCs w:val="28"/>
                       </w:rPr>
-                      <m:t>(δ)</m:t>
-                    </m:r>
-                    <m:r>
-                      <w:rPr>
-                        <w:rFonts w:ascii="Cambria Math" w:hAnsi="Cambria Math"/>
-                        <w:sz w:val="28"/>
-                        <w:szCs w:val="28"/>
-                      </w:rPr>
-                      <m:t>+</m:t>
+                      <m:t>(δ)+</m:t>
                     </m:r>
                     <m:sSub>
                       <m:sSubPr>
@@ -13968,23 +13848,7 @@
                         <w:sz w:val="28"/>
                         <w:szCs w:val="28"/>
                       </w:rPr>
-                      <m:t>)</m:t>
-                    </m:r>
-                    <m:r>
-                      <w:rPr>
-                        <w:rFonts w:ascii="Cambria Math" w:hAnsi="Cambria Math"/>
-                        <w:sz w:val="28"/>
-                        <w:szCs w:val="28"/>
-                      </w:rPr>
-                      <m:t>s</m:t>
-                    </m:r>
-                    <m:r>
-                      <w:rPr>
-                        <w:rFonts w:ascii="Cambria Math" w:hAnsi="Cambria Math"/>
-                        <w:sz w:val="28"/>
-                        <w:szCs w:val="28"/>
-                      </w:rPr>
-                      <m:t>in</m:t>
+                      <m:t>)sin</m:t>
                     </m:r>
                     <m:r>
                       <m:rPr>
@@ -14003,15 +13867,7 @@
                         <w:sz w:val="28"/>
                         <w:szCs w:val="28"/>
                       </w:rPr>
-                      <m:t>(δ)</m:t>
-                    </m:r>
-                    <m:r>
-                      <w:rPr>
-                        <w:rFonts w:ascii="Cambria Math" w:hAnsi="Cambria Math"/>
-                        <w:sz w:val="28"/>
-                        <w:szCs w:val="28"/>
-                      </w:rPr>
-                      <m:t>)</m:t>
+                      <m:t>(δ))</m:t>
                     </m:r>
                   </m:num>
                   <m:den>
@@ -14596,15 +14452,7 @@
                         <w:sz w:val="28"/>
                         <w:szCs w:val="28"/>
                       </w:rPr>
-                      <m:t>)</m:t>
-                    </m:r>
-                    <m:r>
-                      <w:rPr>
-                        <w:rFonts w:ascii="Cambria Math" w:hAnsi="Cambria Math"/>
-                        <w:sz w:val="28"/>
-                        <w:szCs w:val="28"/>
-                      </w:rPr>
-                      <m:t>)</m:t>
+                      <m:t>))</m:t>
                     </m:r>
                   </m:den>
                 </m:f>
@@ -14982,23 +14830,7 @@
                         <w:sz w:val="28"/>
                         <w:szCs w:val="28"/>
                       </w:rPr>
-                      <m:t>)</m:t>
-                    </m:r>
-                    <m:r>
-                      <w:rPr>
-                        <w:rFonts w:ascii="Cambria Math" w:hAnsi="Cambria Math"/>
-                        <w:sz w:val="28"/>
-                        <w:szCs w:val="28"/>
-                      </w:rPr>
-                      <m:t>c</m:t>
-                    </m:r>
-                    <m:r>
-                      <w:rPr>
-                        <w:rFonts w:ascii="Cambria Math" w:hAnsi="Cambria Math"/>
-                        <w:sz w:val="28"/>
-                        <w:szCs w:val="28"/>
-                      </w:rPr>
-                      <m:t>os</m:t>
+                      <m:t>)cos</m:t>
                     </m:r>
                     <m:r>
                       <m:rPr>
@@ -15017,15 +14849,7 @@
                         <w:sz w:val="28"/>
                         <w:szCs w:val="28"/>
                       </w:rPr>
-                      <m:t>(δ)</m:t>
-                    </m:r>
-                    <m:r>
-                      <w:rPr>
-                        <w:rFonts w:ascii="Cambria Math" w:hAnsi="Cambria Math"/>
-                        <w:sz w:val="28"/>
-                        <w:szCs w:val="28"/>
-                      </w:rPr>
-                      <m:t>+</m:t>
+                      <m:t>(δ)+</m:t>
                     </m:r>
                     <m:sSub>
                       <m:sSubPr>
@@ -15492,23 +15316,7 @@
                         <w:sz w:val="28"/>
                         <w:szCs w:val="28"/>
                       </w:rPr>
-                      <m:t>)</m:t>
-                    </m:r>
-                    <m:r>
-                      <w:rPr>
-                        <w:rFonts w:ascii="Cambria Math" w:hAnsi="Cambria Math"/>
-                        <w:sz w:val="28"/>
-                        <w:szCs w:val="28"/>
-                      </w:rPr>
-                      <m:t>s</m:t>
-                    </m:r>
-                    <m:r>
-                      <w:rPr>
-                        <w:rFonts w:ascii="Cambria Math" w:hAnsi="Cambria Math"/>
-                        <w:sz w:val="28"/>
-                        <w:szCs w:val="28"/>
-                      </w:rPr>
-                      <m:t>in</m:t>
+                      <m:t>)sin</m:t>
                     </m:r>
                     <m:r>
                       <m:rPr>
@@ -15527,15 +15335,7 @@
                         <w:sz w:val="28"/>
                         <w:szCs w:val="28"/>
                       </w:rPr>
-                      <m:t>(δ)</m:t>
-                    </m:r>
-                    <m:r>
-                      <w:rPr>
-                        <w:rFonts w:ascii="Cambria Math" w:hAnsi="Cambria Math"/>
-                        <w:sz w:val="28"/>
-                        <w:szCs w:val="28"/>
-                      </w:rPr>
-                      <m:t>))</m:t>
+                      <m:t>(δ)))</m:t>
                     </m:r>
                   </m:num>
                   <m:den>
@@ -15881,15 +15681,7 @@
                         <w:sz w:val="28"/>
                         <w:szCs w:val="28"/>
                       </w:rPr>
-                      <m:t>(</m:t>
-                    </m:r>
-                    <m:r>
-                      <w:rPr>
-                        <w:rFonts w:ascii="Cambria Math" w:hAnsi="Cambria Math"/>
-                        <w:sz w:val="28"/>
-                        <w:szCs w:val="28"/>
-                      </w:rPr>
-                      <m:t>-2</m:t>
+                      <m:t>(-2</m:t>
                     </m:r>
                     <m:sSup>
                       <m:sSupPr>
@@ -22082,6 +21874,14 @@
                         <w:sz w:val="28"/>
                         <w:szCs w:val="28"/>
                       </w:rPr>
+                      <m:t>-</m:t>
+                    </m:r>
+                    <m:r>
+                      <w:rPr>
+                        <w:rFonts w:ascii="Cambria Math" w:eastAsiaTheme="minorEastAsia" w:hAnsi="Cambria Math"/>
+                        <w:sz w:val="28"/>
+                        <w:szCs w:val="28"/>
+                      </w:rPr>
                       <m:t>m</m:t>
                     </m:r>
                     <m:sSub>
@@ -22187,368 +21987,6 @@
                         <w:szCs w:val="28"/>
                       </w:rPr>
                       <m:t>sin(δ)</m:t>
-                    </m:r>
-                  </m:num>
-                  <m:den>
-                    <m:r>
-                      <w:rPr>
-                        <w:rFonts w:ascii="Cambria Math" w:eastAsiaTheme="minorEastAsia" w:hAnsi="Cambria Math"/>
-                        <w:sz w:val="28"/>
-                        <w:szCs w:val="28"/>
-                      </w:rPr>
-                      <m:t>-</m:t>
-                    </m:r>
-                    <m:sSup>
-                      <m:sSupPr>
-                        <m:ctrlPr>
-                          <w:rPr>
-                            <w:rFonts w:ascii="Cambria Math" w:eastAsiaTheme="minorEastAsia" w:hAnsi="Cambria Math"/>
-                            <w:i/>
-                            <w:sz w:val="28"/>
-                            <w:szCs w:val="28"/>
-                          </w:rPr>
-                        </m:ctrlPr>
-                      </m:sSupPr>
-                      <m:e>
-                        <m:sSub>
-                          <m:sSubPr>
-                            <m:ctrlPr>
-                              <w:rPr>
-                                <w:rFonts w:ascii="Cambria Math" w:hAnsi="Cambria Math"/>
-                                <w:i/>
-                                <w:sz w:val="28"/>
-                                <w:szCs w:val="28"/>
-                              </w:rPr>
-                            </m:ctrlPr>
-                          </m:sSubPr>
-                          <m:e>
-                            <m:r>
-                              <w:rPr>
-                                <w:rFonts w:ascii="Cambria Math" w:hAnsi="Cambria Math"/>
-                                <w:sz w:val="28"/>
-                                <w:szCs w:val="28"/>
-                              </w:rPr>
-                              <m:t>R</m:t>
-                            </m:r>
-                          </m:e>
-                          <m:sub>
-                            <m:r>
-                              <w:rPr>
-                                <w:rFonts w:ascii="Cambria Math" w:hAnsi="Cambria Math"/>
-                                <w:sz w:val="28"/>
-                                <w:szCs w:val="28"/>
-                              </w:rPr>
-                              <m:t>tot</m:t>
-                            </m:r>
-                          </m:sub>
-                        </m:sSub>
-                      </m:e>
-                      <m:sup>
-                        <m:r>
-                          <w:rPr>
-                            <w:rFonts w:ascii="Cambria Math" w:eastAsiaTheme="minorEastAsia" w:hAnsi="Cambria Math"/>
-                            <w:sz w:val="28"/>
-                            <w:szCs w:val="28"/>
-                          </w:rPr>
-                          <m:t>2</m:t>
-                        </m:r>
-                      </m:sup>
-                    </m:sSup>
-                    <m:r>
-                      <w:rPr>
-                        <w:rFonts w:ascii="Cambria Math" w:eastAsiaTheme="minorEastAsia" w:hAnsi="Cambria Math"/>
-                        <w:sz w:val="28"/>
-                        <w:szCs w:val="28"/>
-                      </w:rPr>
-                      <m:t>+</m:t>
-                    </m:r>
-                    <m:sSup>
-                      <m:sSupPr>
-                        <m:ctrlPr>
-                          <w:rPr>
-                            <w:rFonts w:ascii="Cambria Math" w:eastAsiaTheme="minorEastAsia" w:hAnsi="Cambria Math"/>
-                            <w:i/>
-                            <w:sz w:val="28"/>
-                            <w:szCs w:val="28"/>
-                          </w:rPr>
-                        </m:ctrlPr>
-                      </m:sSupPr>
-                      <m:e>
-                        <m:sSub>
-                          <m:sSubPr>
-                            <m:ctrlPr>
-                              <w:rPr>
-                                <w:rFonts w:ascii="Cambria Math" w:eastAsiaTheme="minorEastAsia" w:hAnsi="Cambria Math"/>
-                                <w:i/>
-                                <w:sz w:val="28"/>
-                                <w:szCs w:val="28"/>
-                              </w:rPr>
-                            </m:ctrlPr>
-                          </m:sSubPr>
-                          <m:e>
-                            <m:r>
-                              <w:rPr>
-                                <w:rFonts w:ascii="Cambria Math" w:eastAsiaTheme="minorEastAsia" w:hAnsi="Cambria Math"/>
-                                <w:sz w:val="28"/>
-                                <w:szCs w:val="28"/>
-                              </w:rPr>
-                              <m:t>R</m:t>
-                            </m:r>
-                          </m:e>
-                          <m:sub>
-                            <m:r>
-                              <w:rPr>
-                                <w:rFonts w:ascii="Cambria Math" w:eastAsiaTheme="minorEastAsia" w:hAnsi="Cambria Math"/>
-                                <w:sz w:val="28"/>
-                                <w:szCs w:val="28"/>
-                              </w:rPr>
-                              <m:t>l</m:t>
-                            </m:r>
-                          </m:sub>
-                        </m:sSub>
-                      </m:e>
-                      <m:sup>
-                        <m:r>
-                          <w:rPr>
-                            <w:rFonts w:ascii="Cambria Math" w:eastAsiaTheme="minorEastAsia" w:hAnsi="Cambria Math"/>
-                            <w:sz w:val="28"/>
-                            <w:szCs w:val="28"/>
-                          </w:rPr>
-                          <m:t>2</m:t>
-                        </m:r>
-                      </m:sup>
-                    </m:sSup>
-                  </m:den>
-                </m:f>
-              </m:e>
-              <m:e>
-                <m:f>
-                  <m:fPr>
-                    <m:ctrlPr>
-                      <w:rPr>
-                        <w:rFonts w:ascii="Cambria Math" w:eastAsiaTheme="minorEastAsia" w:hAnsi="Cambria Math"/>
-                        <w:i/>
-                        <w:sz w:val="28"/>
-                        <w:szCs w:val="28"/>
-                      </w:rPr>
-                    </m:ctrlPr>
-                  </m:fPr>
-                  <m:num>
-                    <m:r>
-                      <w:rPr>
-                        <w:rFonts w:ascii="Cambria Math" w:eastAsiaTheme="minorEastAsia" w:hAnsi="Cambria Math"/>
-                        <w:sz w:val="28"/>
-                        <w:szCs w:val="28"/>
-                      </w:rPr>
-                      <m:t>-m</m:t>
-                    </m:r>
-                    <m:sSub>
-                      <m:sSubPr>
-                        <m:ctrlPr>
-                          <w:rPr>
-                            <w:rFonts w:ascii="Cambria Math" w:eastAsiaTheme="minorEastAsia" w:hAnsi="Cambria Math"/>
-                            <w:i/>
-                            <w:sz w:val="28"/>
-                            <w:szCs w:val="28"/>
-                          </w:rPr>
-                        </m:ctrlPr>
-                      </m:sSubPr>
-                      <m:e>
-                        <m:r>
-                          <w:rPr>
-                            <w:rFonts w:ascii="Cambria Math" w:eastAsiaTheme="minorEastAsia" w:hAnsi="Cambria Math"/>
-                            <w:sz w:val="28"/>
-                            <w:szCs w:val="28"/>
-                          </w:rPr>
-                          <m:t>i</m:t>
-                        </m:r>
-                      </m:e>
-                      <m:sub>
-                        <m:r>
-                          <w:rPr>
-                            <w:rFonts w:ascii="Cambria Math" w:eastAsiaTheme="minorEastAsia" w:hAnsi="Cambria Math"/>
-                            <w:sz w:val="28"/>
-                            <w:szCs w:val="28"/>
-                          </w:rPr>
-                          <m:t>f</m:t>
-                        </m:r>
-                      </m:sub>
-                    </m:sSub>
-                    <m:sSub>
-                      <m:sSubPr>
-                        <m:ctrlPr>
-                          <w:rPr>
-                            <w:rFonts w:ascii="Cambria Math" w:hAnsi="Cambria Math"/>
-                            <w:i/>
-                            <w:sz w:val="28"/>
-                            <w:szCs w:val="28"/>
-                          </w:rPr>
-                        </m:ctrlPr>
-                      </m:sSubPr>
-                      <m:e>
-                        <m:r>
-                          <w:rPr>
-                            <w:rFonts w:ascii="Cambria Math" w:hAnsi="Cambria Math"/>
-                            <w:sz w:val="28"/>
-                            <w:szCs w:val="28"/>
-                          </w:rPr>
-                          <m:t>R</m:t>
-                        </m:r>
-                      </m:e>
-                      <m:sub>
-                        <m:r>
-                          <w:rPr>
-                            <w:rFonts w:ascii="Cambria Math" w:hAnsi="Cambria Math"/>
-                            <w:sz w:val="28"/>
-                            <w:szCs w:val="28"/>
-                          </w:rPr>
-                          <m:t>tot</m:t>
-                        </m:r>
-                      </m:sub>
-                    </m:sSub>
-                    <m:sSub>
-                      <m:sSubPr>
-                        <m:ctrlPr>
-                          <w:rPr>
-                            <w:rFonts w:ascii="Cambria Math" w:eastAsiaTheme="minorEastAsia" w:hAnsi="Cambria Math"/>
-                            <w:i/>
-                            <w:sz w:val="28"/>
-                            <w:szCs w:val="28"/>
-                          </w:rPr>
-                        </m:ctrlPr>
-                      </m:sSubPr>
-                      <m:e>
-                        <m:r>
-                          <w:rPr>
-                            <w:rFonts w:ascii="Cambria Math" w:eastAsiaTheme="minorEastAsia" w:hAnsi="Cambria Math"/>
-                            <w:sz w:val="28"/>
-                            <w:szCs w:val="28"/>
-                          </w:rPr>
-                          <m:t>ω</m:t>
-                        </m:r>
-                      </m:e>
-                      <m:sub>
-                        <m:r>
-                          <w:rPr>
-                            <w:rFonts w:ascii="Cambria Math" w:eastAsiaTheme="minorEastAsia" w:hAnsi="Cambria Math"/>
-                            <w:sz w:val="28"/>
-                            <w:szCs w:val="28"/>
-                          </w:rPr>
-                          <m:t>1</m:t>
-                        </m:r>
-                      </m:sub>
-                    </m:sSub>
-                    <m:r>
-                      <w:rPr>
-                        <w:rFonts w:ascii="Cambria Math" w:eastAsiaTheme="minorEastAsia" w:hAnsi="Cambria Math"/>
-                        <w:sz w:val="28"/>
-                        <w:szCs w:val="28"/>
-                      </w:rPr>
-                      <m:t>+m</m:t>
-                    </m:r>
-                    <m:sSub>
-                      <m:sSubPr>
-                        <m:ctrlPr>
-                          <w:rPr>
-                            <w:rFonts w:ascii="Cambria Math" w:eastAsiaTheme="minorEastAsia" w:hAnsi="Cambria Math"/>
-                            <w:i/>
-                            <w:sz w:val="28"/>
-                            <w:szCs w:val="28"/>
-                          </w:rPr>
-                        </m:ctrlPr>
-                      </m:sSubPr>
-                      <m:e>
-                        <m:r>
-                          <w:rPr>
-                            <w:rFonts w:ascii="Cambria Math" w:eastAsiaTheme="minorEastAsia" w:hAnsi="Cambria Math"/>
-                            <w:sz w:val="28"/>
-                            <w:szCs w:val="28"/>
-                          </w:rPr>
-                          <m:t>i</m:t>
-                        </m:r>
-                      </m:e>
-                      <m:sub>
-                        <m:r>
-                          <w:rPr>
-                            <w:rFonts w:ascii="Cambria Math" w:eastAsiaTheme="minorEastAsia" w:hAnsi="Cambria Math"/>
-                            <w:sz w:val="28"/>
-                            <w:szCs w:val="28"/>
-                          </w:rPr>
-                          <m:t>f</m:t>
-                        </m:r>
-                      </m:sub>
-                    </m:sSub>
-                    <m:sSub>
-                      <m:sSubPr>
-                        <m:ctrlPr>
-                          <w:rPr>
-                            <w:rFonts w:ascii="Cambria Math" w:eastAsiaTheme="minorEastAsia" w:hAnsi="Cambria Math"/>
-                            <w:i/>
-                            <w:sz w:val="28"/>
-                            <w:szCs w:val="28"/>
-                          </w:rPr>
-                        </m:ctrlPr>
-                      </m:sSubPr>
-                      <m:e>
-                        <m:r>
-                          <w:rPr>
-                            <w:rFonts w:ascii="Cambria Math" w:eastAsiaTheme="minorEastAsia" w:hAnsi="Cambria Math"/>
-                            <w:sz w:val="28"/>
-                            <w:szCs w:val="28"/>
-                          </w:rPr>
-                          <m:t>R</m:t>
-                        </m:r>
-                      </m:e>
-                      <m:sub>
-                        <m:r>
-                          <w:rPr>
-                            <w:rFonts w:ascii="Cambria Math" w:eastAsiaTheme="minorEastAsia" w:hAnsi="Cambria Math"/>
-                            <w:sz w:val="28"/>
-                            <w:szCs w:val="28"/>
-                          </w:rPr>
-                          <m:t>l</m:t>
-                        </m:r>
-                      </m:sub>
-                    </m:sSub>
-                    <m:sSub>
-                      <m:sSubPr>
-                        <m:ctrlPr>
-                          <w:rPr>
-                            <w:rFonts w:ascii="Cambria Math" w:eastAsiaTheme="minorEastAsia" w:hAnsi="Cambria Math"/>
-                            <w:i/>
-                            <w:sz w:val="28"/>
-                            <w:szCs w:val="28"/>
-                          </w:rPr>
-                        </m:ctrlPr>
-                      </m:sSubPr>
-                      <m:e>
-                        <m:r>
-                          <w:rPr>
-                            <w:rFonts w:ascii="Cambria Math" w:eastAsiaTheme="minorEastAsia" w:hAnsi="Cambria Math"/>
-                            <w:sz w:val="28"/>
-                            <w:szCs w:val="28"/>
-                          </w:rPr>
-                          <m:t>ω</m:t>
-                        </m:r>
-                      </m:e>
-                      <m:sub>
-                        <m:r>
-                          <w:rPr>
-                            <w:rFonts w:ascii="Cambria Math" w:eastAsiaTheme="minorEastAsia" w:hAnsi="Cambria Math"/>
-                            <w:sz w:val="28"/>
-                            <w:szCs w:val="28"/>
-                          </w:rPr>
-                          <m:t>2</m:t>
-                        </m:r>
-                      </m:sub>
-                    </m:sSub>
-                    <m:r>
-                      <w:rPr>
-                        <w:rFonts w:ascii="Cambria Math" w:eastAsiaTheme="minorEastAsia" w:hAnsi="Cambria Math"/>
-                        <w:sz w:val="28"/>
-                        <w:szCs w:val="28"/>
-                      </w:rPr>
-                      <m:t>cos(δ)</m:t>
                     </m:r>
                   </m:num>
                   <m:den>
@@ -22736,6 +22174,384 @@
                         </m:r>
                       </m:sub>
                     </m:sSub>
+                    <m:sSub>
+                      <m:sSubPr>
+                        <m:ctrlPr>
+                          <w:rPr>
+                            <w:rFonts w:ascii="Cambria Math" w:hAnsi="Cambria Math"/>
+                            <w:i/>
+                            <w:sz w:val="28"/>
+                            <w:szCs w:val="28"/>
+                          </w:rPr>
+                        </m:ctrlPr>
+                      </m:sSubPr>
+                      <m:e>
+                        <m:r>
+                          <w:rPr>
+                            <w:rFonts w:ascii="Cambria Math" w:hAnsi="Cambria Math"/>
+                            <w:sz w:val="28"/>
+                            <w:szCs w:val="28"/>
+                          </w:rPr>
+                          <m:t>R</m:t>
+                        </m:r>
+                      </m:e>
+                      <m:sub>
+                        <m:r>
+                          <w:rPr>
+                            <w:rFonts w:ascii="Cambria Math" w:hAnsi="Cambria Math"/>
+                            <w:sz w:val="28"/>
+                            <w:szCs w:val="28"/>
+                          </w:rPr>
+                          <m:t>tot</m:t>
+                        </m:r>
+                      </m:sub>
+                    </m:sSub>
+                    <m:sSub>
+                      <m:sSubPr>
+                        <m:ctrlPr>
+                          <w:rPr>
+                            <w:rFonts w:ascii="Cambria Math" w:eastAsiaTheme="minorEastAsia" w:hAnsi="Cambria Math"/>
+                            <w:i/>
+                            <w:sz w:val="28"/>
+                            <w:szCs w:val="28"/>
+                          </w:rPr>
+                        </m:ctrlPr>
+                      </m:sSubPr>
+                      <m:e>
+                        <m:r>
+                          <w:rPr>
+                            <w:rFonts w:ascii="Cambria Math" w:eastAsiaTheme="minorEastAsia" w:hAnsi="Cambria Math"/>
+                            <w:sz w:val="28"/>
+                            <w:szCs w:val="28"/>
+                          </w:rPr>
+                          <m:t>ω</m:t>
+                        </m:r>
+                      </m:e>
+                      <m:sub>
+                        <m:r>
+                          <w:rPr>
+                            <w:rFonts w:ascii="Cambria Math" w:eastAsiaTheme="minorEastAsia" w:hAnsi="Cambria Math"/>
+                            <w:sz w:val="28"/>
+                            <w:szCs w:val="28"/>
+                          </w:rPr>
+                          <m:t>1</m:t>
+                        </m:r>
+                      </m:sub>
+                    </m:sSub>
+                    <m:r>
+                      <w:rPr>
+                        <w:rFonts w:ascii="Cambria Math" w:eastAsiaTheme="minorEastAsia" w:hAnsi="Cambria Math"/>
+                        <w:sz w:val="28"/>
+                        <w:szCs w:val="28"/>
+                      </w:rPr>
+                      <m:t>-</m:t>
+                    </m:r>
+                    <m:r>
+                      <w:rPr>
+                        <w:rFonts w:ascii="Cambria Math" w:eastAsiaTheme="minorEastAsia" w:hAnsi="Cambria Math"/>
+                        <w:sz w:val="28"/>
+                        <w:szCs w:val="28"/>
+                      </w:rPr>
+                      <m:t>m</m:t>
+                    </m:r>
+                    <m:sSub>
+                      <m:sSubPr>
+                        <m:ctrlPr>
+                          <w:rPr>
+                            <w:rFonts w:ascii="Cambria Math" w:eastAsiaTheme="minorEastAsia" w:hAnsi="Cambria Math"/>
+                            <w:i/>
+                            <w:sz w:val="28"/>
+                            <w:szCs w:val="28"/>
+                          </w:rPr>
+                        </m:ctrlPr>
+                      </m:sSubPr>
+                      <m:e>
+                        <m:r>
+                          <w:rPr>
+                            <w:rFonts w:ascii="Cambria Math" w:eastAsiaTheme="minorEastAsia" w:hAnsi="Cambria Math"/>
+                            <w:sz w:val="28"/>
+                            <w:szCs w:val="28"/>
+                          </w:rPr>
+                          <m:t>i</m:t>
+                        </m:r>
+                      </m:e>
+                      <m:sub>
+                        <m:r>
+                          <w:rPr>
+                            <w:rFonts w:ascii="Cambria Math" w:eastAsiaTheme="minorEastAsia" w:hAnsi="Cambria Math"/>
+                            <w:sz w:val="28"/>
+                            <w:szCs w:val="28"/>
+                          </w:rPr>
+                          <m:t>f</m:t>
+                        </m:r>
+                      </m:sub>
+                    </m:sSub>
+                    <m:sSub>
+                      <m:sSubPr>
+                        <m:ctrlPr>
+                          <w:rPr>
+                            <w:rFonts w:ascii="Cambria Math" w:eastAsiaTheme="minorEastAsia" w:hAnsi="Cambria Math"/>
+                            <w:i/>
+                            <w:sz w:val="28"/>
+                            <w:szCs w:val="28"/>
+                          </w:rPr>
+                        </m:ctrlPr>
+                      </m:sSubPr>
+                      <m:e>
+                        <m:r>
+                          <w:rPr>
+                            <w:rFonts w:ascii="Cambria Math" w:eastAsiaTheme="minorEastAsia" w:hAnsi="Cambria Math"/>
+                            <w:sz w:val="28"/>
+                            <w:szCs w:val="28"/>
+                          </w:rPr>
+                          <m:t>R</m:t>
+                        </m:r>
+                      </m:e>
+                      <m:sub>
+                        <m:r>
+                          <w:rPr>
+                            <w:rFonts w:ascii="Cambria Math" w:eastAsiaTheme="minorEastAsia" w:hAnsi="Cambria Math"/>
+                            <w:sz w:val="28"/>
+                            <w:szCs w:val="28"/>
+                          </w:rPr>
+                          <m:t>l</m:t>
+                        </m:r>
+                      </m:sub>
+                    </m:sSub>
+                    <m:sSub>
+                      <m:sSubPr>
+                        <m:ctrlPr>
+                          <w:rPr>
+                            <w:rFonts w:ascii="Cambria Math" w:eastAsiaTheme="minorEastAsia" w:hAnsi="Cambria Math"/>
+                            <w:i/>
+                            <w:sz w:val="28"/>
+                            <w:szCs w:val="28"/>
+                          </w:rPr>
+                        </m:ctrlPr>
+                      </m:sSubPr>
+                      <m:e>
+                        <m:r>
+                          <w:rPr>
+                            <w:rFonts w:ascii="Cambria Math" w:eastAsiaTheme="minorEastAsia" w:hAnsi="Cambria Math"/>
+                            <w:sz w:val="28"/>
+                            <w:szCs w:val="28"/>
+                          </w:rPr>
+                          <m:t>ω</m:t>
+                        </m:r>
+                      </m:e>
+                      <m:sub>
+                        <m:r>
+                          <w:rPr>
+                            <w:rFonts w:ascii="Cambria Math" w:eastAsiaTheme="minorEastAsia" w:hAnsi="Cambria Math"/>
+                            <w:sz w:val="28"/>
+                            <w:szCs w:val="28"/>
+                          </w:rPr>
+                          <m:t>2</m:t>
+                        </m:r>
+                      </m:sub>
+                    </m:sSub>
+                    <m:r>
+                      <w:rPr>
+                        <w:rFonts w:ascii="Cambria Math" w:eastAsiaTheme="minorEastAsia" w:hAnsi="Cambria Math"/>
+                        <w:sz w:val="28"/>
+                        <w:szCs w:val="28"/>
+                      </w:rPr>
+                      <m:t>cos(δ)</m:t>
+                    </m:r>
+                  </m:num>
+                  <m:den>
+                    <m:r>
+                      <w:rPr>
+                        <w:rFonts w:ascii="Cambria Math" w:eastAsiaTheme="minorEastAsia" w:hAnsi="Cambria Math"/>
+                        <w:sz w:val="28"/>
+                        <w:szCs w:val="28"/>
+                      </w:rPr>
+                      <m:t>-</m:t>
+                    </m:r>
+                    <m:sSup>
+                      <m:sSupPr>
+                        <m:ctrlPr>
+                          <w:rPr>
+                            <w:rFonts w:ascii="Cambria Math" w:eastAsiaTheme="minorEastAsia" w:hAnsi="Cambria Math"/>
+                            <w:i/>
+                            <w:sz w:val="28"/>
+                            <w:szCs w:val="28"/>
+                          </w:rPr>
+                        </m:ctrlPr>
+                      </m:sSupPr>
+                      <m:e>
+                        <m:sSub>
+                          <m:sSubPr>
+                            <m:ctrlPr>
+                              <w:rPr>
+                                <w:rFonts w:ascii="Cambria Math" w:hAnsi="Cambria Math"/>
+                                <w:i/>
+                                <w:sz w:val="28"/>
+                                <w:szCs w:val="28"/>
+                              </w:rPr>
+                            </m:ctrlPr>
+                          </m:sSubPr>
+                          <m:e>
+                            <m:r>
+                              <w:rPr>
+                                <w:rFonts w:ascii="Cambria Math" w:hAnsi="Cambria Math"/>
+                                <w:sz w:val="28"/>
+                                <w:szCs w:val="28"/>
+                              </w:rPr>
+                              <m:t>R</m:t>
+                            </m:r>
+                          </m:e>
+                          <m:sub>
+                            <m:r>
+                              <w:rPr>
+                                <w:rFonts w:ascii="Cambria Math" w:hAnsi="Cambria Math"/>
+                                <w:sz w:val="28"/>
+                                <w:szCs w:val="28"/>
+                              </w:rPr>
+                              <m:t>tot</m:t>
+                            </m:r>
+                          </m:sub>
+                        </m:sSub>
+                      </m:e>
+                      <m:sup>
+                        <m:r>
+                          <w:rPr>
+                            <w:rFonts w:ascii="Cambria Math" w:eastAsiaTheme="minorEastAsia" w:hAnsi="Cambria Math"/>
+                            <w:sz w:val="28"/>
+                            <w:szCs w:val="28"/>
+                          </w:rPr>
+                          <m:t>2</m:t>
+                        </m:r>
+                      </m:sup>
+                    </m:sSup>
+                    <m:r>
+                      <w:rPr>
+                        <w:rFonts w:ascii="Cambria Math" w:eastAsiaTheme="minorEastAsia" w:hAnsi="Cambria Math"/>
+                        <w:sz w:val="28"/>
+                        <w:szCs w:val="28"/>
+                      </w:rPr>
+                      <m:t>+</m:t>
+                    </m:r>
+                    <m:sSup>
+                      <m:sSupPr>
+                        <m:ctrlPr>
+                          <w:rPr>
+                            <w:rFonts w:ascii="Cambria Math" w:eastAsiaTheme="minorEastAsia" w:hAnsi="Cambria Math"/>
+                            <w:i/>
+                            <w:sz w:val="28"/>
+                            <w:szCs w:val="28"/>
+                          </w:rPr>
+                        </m:ctrlPr>
+                      </m:sSupPr>
+                      <m:e>
+                        <m:sSub>
+                          <m:sSubPr>
+                            <m:ctrlPr>
+                              <w:rPr>
+                                <w:rFonts w:ascii="Cambria Math" w:eastAsiaTheme="minorEastAsia" w:hAnsi="Cambria Math"/>
+                                <w:i/>
+                                <w:sz w:val="28"/>
+                                <w:szCs w:val="28"/>
+                              </w:rPr>
+                            </m:ctrlPr>
+                          </m:sSubPr>
+                          <m:e>
+                            <m:r>
+                              <w:rPr>
+                                <w:rFonts w:ascii="Cambria Math" w:eastAsiaTheme="minorEastAsia" w:hAnsi="Cambria Math"/>
+                                <w:sz w:val="28"/>
+                                <w:szCs w:val="28"/>
+                              </w:rPr>
+                              <m:t>R</m:t>
+                            </m:r>
+                          </m:e>
+                          <m:sub>
+                            <m:r>
+                              <w:rPr>
+                                <w:rFonts w:ascii="Cambria Math" w:eastAsiaTheme="minorEastAsia" w:hAnsi="Cambria Math"/>
+                                <w:sz w:val="28"/>
+                                <w:szCs w:val="28"/>
+                              </w:rPr>
+                              <m:t>l</m:t>
+                            </m:r>
+                          </m:sub>
+                        </m:sSub>
+                      </m:e>
+                      <m:sup>
+                        <m:r>
+                          <w:rPr>
+                            <w:rFonts w:ascii="Cambria Math" w:eastAsiaTheme="minorEastAsia" w:hAnsi="Cambria Math"/>
+                            <w:sz w:val="28"/>
+                            <w:szCs w:val="28"/>
+                          </w:rPr>
+                          <m:t>2</m:t>
+                        </m:r>
+                      </m:sup>
+                    </m:sSup>
+                  </m:den>
+                </m:f>
+              </m:e>
+              <m:e>
+                <m:r>
+                  <w:rPr>
+                    <w:rFonts w:ascii="Cambria Math" w:eastAsiaTheme="minorEastAsia" w:hAnsi="Cambria Math"/>
+                    <w:sz w:val="28"/>
+                    <w:szCs w:val="28"/>
+                  </w:rPr>
+                  <m:t>-</m:t>
+                </m:r>
+                <m:f>
+                  <m:fPr>
+                    <m:ctrlPr>
+                      <w:rPr>
+                        <w:rFonts w:ascii="Cambria Math" w:eastAsiaTheme="minorEastAsia" w:hAnsi="Cambria Math"/>
+                        <w:i/>
+                        <w:sz w:val="28"/>
+                        <w:szCs w:val="28"/>
+                      </w:rPr>
+                    </m:ctrlPr>
+                  </m:fPr>
+                  <m:num>
+                    <m:r>
+                      <w:rPr>
+                        <w:rFonts w:ascii="Cambria Math" w:eastAsiaTheme="minorEastAsia" w:hAnsi="Cambria Math"/>
+                        <w:sz w:val="28"/>
+                        <w:szCs w:val="28"/>
+                      </w:rPr>
+                      <m:t>m</m:t>
+                    </m:r>
+                    <m:sSub>
+                      <m:sSubPr>
+                        <m:ctrlPr>
+                          <w:rPr>
+                            <w:rFonts w:ascii="Cambria Math" w:eastAsiaTheme="minorEastAsia" w:hAnsi="Cambria Math"/>
+                            <w:i/>
+                            <w:sz w:val="28"/>
+                            <w:szCs w:val="28"/>
+                          </w:rPr>
+                        </m:ctrlPr>
+                      </m:sSubPr>
+                      <m:e>
+                        <m:r>
+                          <w:rPr>
+                            <w:rFonts w:ascii="Cambria Math" w:eastAsiaTheme="minorEastAsia" w:hAnsi="Cambria Math"/>
+                            <w:sz w:val="28"/>
+                            <w:szCs w:val="28"/>
+                          </w:rPr>
+                          <m:t>i</m:t>
+                        </m:r>
+                      </m:e>
+                      <m:sub>
+                        <m:r>
+                          <w:rPr>
+                            <w:rFonts w:ascii="Cambria Math" w:eastAsiaTheme="minorEastAsia" w:hAnsi="Cambria Math"/>
+                            <w:sz w:val="28"/>
+                            <w:szCs w:val="28"/>
+                          </w:rPr>
+                          <m:t>f</m:t>
+                        </m:r>
+                      </m:sub>
+                    </m:sSub>
                     <m:r>
                       <w:rPr>
                         <w:rFonts w:ascii="Cambria Math" w:eastAsiaTheme="minorEastAsia" w:hAnsi="Cambria Math"/>
@@ -22968,7 +22784,7 @@
                         <w:sz w:val="28"/>
                         <w:szCs w:val="28"/>
                       </w:rPr>
-                      <m:t>-m</m:t>
+                      <m:t>m</m:t>
                     </m:r>
                     <m:sSub>
                       <m:sSubPr>
@@ -23072,7 +22888,15 @@
                         <w:sz w:val="28"/>
                         <w:szCs w:val="28"/>
                       </w:rPr>
-                      <m:t>+m</m:t>
+                      <m:t>-</m:t>
+                    </m:r>
+                    <m:r>
+                      <w:rPr>
+                        <w:rFonts w:ascii="Cambria Math" w:eastAsiaTheme="minorEastAsia" w:hAnsi="Cambria Math"/>
+                        <w:sz w:val="28"/>
+                        <w:szCs w:val="28"/>
+                      </w:rPr>
+                      <m:t>m</m:t>
                     </m:r>
                     <m:sSub>
                       <m:sSubPr>
@@ -24009,14 +23833,6 @@
                       </m:ctrlPr>
                     </m:fPr>
                     <m:num>
-                      <m:r>
-                        <w:rPr>
-                          <w:rFonts w:ascii="Cambria Math" w:eastAsiaTheme="minorEastAsia" w:hAnsi="Cambria Math"/>
-                          <w:sz w:val="28"/>
-                          <w:szCs w:val="28"/>
-                        </w:rPr>
-                        <m:t>-</m:t>
-                      </m:r>
                       <m:sSub>
                         <m:sSubPr>
                           <m:ctrlPr>
@@ -24087,7 +23903,7 @@
                           <w:sz w:val="28"/>
                           <w:szCs w:val="28"/>
                         </w:rPr>
-                        <m:t>+</m:t>
+                        <m:t>-</m:t>
                       </m:r>
                       <m:sSub>
                         <m:sSubPr>
@@ -24431,14 +24247,6 @@
                       </m:ctrlPr>
                     </m:fPr>
                     <m:num>
-                      <m:r>
-                        <w:rPr>
-                          <w:rFonts w:ascii="Cambria Math" w:eastAsiaTheme="minorEastAsia" w:hAnsi="Cambria Math"/>
-                          <w:sz w:val="28"/>
-                          <w:szCs w:val="28"/>
-                        </w:rPr>
-                        <m:t>-</m:t>
-                      </m:r>
                       <m:sSub>
                         <m:sSubPr>
                           <m:ctrlPr>
@@ -24509,7 +24317,7 @@
                           <w:sz w:val="28"/>
                           <w:szCs w:val="28"/>
                         </w:rPr>
-                        <m:t>+</m:t>
+                        <m:t>-</m:t>
                       </m:r>
                       <m:sSub>
                         <m:sSubPr>
@@ -25104,7 +24912,7 @@
                         <w:sz w:val="28"/>
                         <w:szCs w:val="28"/>
                       </w:rPr>
-                      <m:t>+</m:t>
+                      <m:t>-</m:t>
                     </m:r>
                     <m:f>
                       <m:fPr>
@@ -25354,7 +25162,7 @@
                         <w:sz w:val="28"/>
                         <w:szCs w:val="28"/>
                       </w:rPr>
-                      <m:t>-</m:t>
+                      <m:t>+</m:t>
                     </m:r>
                     <m:f>
                       <m:fPr>
@@ -25618,14 +25426,6 @@
                 </m:mr>
                 <m:mr>
                   <m:e>
-                    <m:r>
-                      <w:rPr>
-                        <w:rFonts w:ascii="Cambria Math" w:eastAsiaTheme="minorEastAsia" w:hAnsi="Cambria Math"/>
-                        <w:sz w:val="28"/>
-                        <w:szCs w:val="28"/>
-                      </w:rPr>
-                      <m:t>-</m:t>
-                    </m:r>
                     <m:f>
                       <m:fPr>
                         <m:ctrlPr>
@@ -25946,8 +25746,10 @@
                         <w:sz w:val="28"/>
                         <w:szCs w:val="28"/>
                       </w:rPr>
-                      <m:t>+</m:t>
+                      <m:t>-</m:t>
                     </m:r>
+                    <w:bookmarkStart w:id="0" w:name="_GoBack"/>
+                    <w:bookmarkEnd w:id="0"/>
                     <m:f>
                       <m:fPr>
                         <m:ctrlPr>
@@ -26721,15 +26523,7 @@
               <w:sz w:val="28"/>
               <w:szCs w:val="28"/>
             </w:rPr>
-            <m:t>L</m:t>
-          </m:r>
-          <m:r>
-            <w:rPr>
-              <w:rFonts w:ascii="Cambria Math" w:hAnsi="Cambria Math"/>
-              <w:sz w:val="28"/>
-              <w:szCs w:val="28"/>
-            </w:rPr>
-            <m:t>=</m:t>
+            <m:t>L=</m:t>
           </m:r>
           <m:sSup>
             <m:sSupPr>
@@ -27001,15 +26795,7 @@
               <w:sz w:val="28"/>
               <w:szCs w:val="28"/>
             </w:rPr>
-            <m:t xml:space="preserve"> ,  </m:t>
-          </m:r>
-          <m:r>
-            <w:rPr>
-              <w:rFonts w:ascii="Cambria Math" w:hAnsi="Cambria Math"/>
-              <w:sz w:val="28"/>
-              <w:szCs w:val="28"/>
-            </w:rPr>
-            <m:t>m</m:t>
+            <m:t xml:space="preserve"> ,  m</m:t>
           </m:r>
           <m:sSub>
             <m:sSubPr>
@@ -27060,18 +26846,7 @@
               <w:sz w:val="28"/>
               <w:szCs w:val="28"/>
             </w:rPr>
-            <m:t xml:space="preserve"> -</m:t>
-          </m:r>
-          <m:r>
-            <m:rPr>
-              <m:sty m:val="p"/>
-            </m:rPr>
-            <w:rPr>
-              <w:rFonts w:ascii="Cambria Math" w:hAnsi="Cambria Math"/>
-              <w:sz w:val="28"/>
-              <w:szCs w:val="28"/>
-            </w:rPr>
-            <m:t>1.38</m:t>
+            <m:t xml:space="preserve"> -1.38</m:t>
           </m:r>
         </m:oMath>
       </m:oMathPara>
@@ -28288,31 +28063,7 @@
             <w:sz w:val="28"/>
             <w:szCs w:val="28"/>
           </w:rPr>
-          <m:t xml:space="preserve"> 3.8167</m:t>
-        </m:r>
-        <m:r>
-          <w:rPr>
-            <w:rFonts w:ascii="Cambria Math" w:hAnsi="Cambria Math"/>
-            <w:sz w:val="28"/>
-            <w:szCs w:val="28"/>
-          </w:rPr>
-          <m:t>j</m:t>
-        </m:r>
-        <m:r>
-          <w:rPr>
-            <w:rFonts w:ascii="Cambria Math" w:hAnsi="Cambria Math"/>
-            <w:sz w:val="28"/>
-            <w:szCs w:val="28"/>
-          </w:rPr>
-          <m:t>, 314.1593</m:t>
-        </m:r>
-        <m:r>
-          <w:rPr>
-            <w:rFonts w:ascii="Cambria Math" w:hAnsi="Cambria Math"/>
-            <w:sz w:val="28"/>
-            <w:szCs w:val="28"/>
-          </w:rPr>
-          <m:t xml:space="preserve">} </m:t>
+          <m:t xml:space="preserve"> 3.8167j, 314.1593} </m:t>
         </m:r>
       </m:oMath>
       <w:r>
@@ -28396,23 +28147,7 @@
             <w:sz w:val="28"/>
             <w:szCs w:val="28"/>
           </w:rPr>
-          <m:t xml:space="preserve">=  </m:t>
-        </m:r>
-        <m:r>
-          <w:rPr>
-            <w:rFonts w:ascii="Cambria Math" w:hAnsi="Cambria Math"/>
-            <w:sz w:val="28"/>
-            <w:szCs w:val="28"/>
-          </w:rPr>
-          <m:t>314.1593</m:t>
-        </m:r>
-        <m:r>
-          <w:rPr>
-            <w:rFonts w:ascii="Cambria Math" w:hAnsi="Cambria Math"/>
-            <w:sz w:val="28"/>
-            <w:szCs w:val="28"/>
-          </w:rPr>
-          <m:t xml:space="preserve"> </m:t>
+          <m:t xml:space="preserve">=  314.1593 </m:t>
         </m:r>
       </m:oMath>
       <w:r>
@@ -29041,23 +28776,7 @@
               <w:sz w:val="28"/>
               <w:szCs w:val="28"/>
             </w:rPr>
-            <m:t xml:space="preserve">= </m:t>
-          </m:r>
-          <m:r>
-            <w:rPr>
-              <w:rFonts w:ascii="Cambria Math" w:hAnsi="Cambria Math"/>
-              <w:sz w:val="28"/>
-              <w:szCs w:val="28"/>
-            </w:rPr>
-            <m:t>11.5269</m:t>
-          </m:r>
-          <m:r>
-            <w:rPr>
-              <w:rFonts w:ascii="Cambria Math" w:hAnsi="Cambria Math"/>
-              <w:sz w:val="28"/>
-              <w:szCs w:val="28"/>
-            </w:rPr>
-            <m:t xml:space="preserve"> </m:t>
+            <m:t xml:space="preserve">= 11.5269 </m:t>
           </m:r>
         </m:oMath>
       </m:oMathPara>
@@ -29225,23 +28944,13 @@
         </w:rPr>
         <w:t xml:space="preserve"> with the dynam</w:t>
       </w:r>
-      <w:proofErr w:type="spellStart"/>
       <w:r>
         <w:rPr>
           <w:rFonts w:asciiTheme="minorBidi" w:hAnsiTheme="minorBidi"/>
           <w:sz w:val="28"/>
           <w:szCs w:val="28"/>
         </w:rPr>
-        <w:t>ics</w:t>
-      </w:r>
-      <w:proofErr w:type="spellEnd"/>
-      <w:r>
-        <w:rPr>
-          <w:rFonts w:asciiTheme="minorBidi" w:hAnsiTheme="minorBidi"/>
-          <w:sz w:val="28"/>
-          <w:szCs w:val="28"/>
-        </w:rPr>
-        <w:t xml:space="preserve"> of the second line:</w:t>
+        <w:t>ics of the second line:</w:t>
       </w:r>
     </w:p>
     <w:p>
@@ -30146,15 +29855,7 @@
               <w:sz w:val="28"/>
               <w:szCs w:val="28"/>
             </w:rPr>
-            <m:t>=</m:t>
-          </m:r>
-          <m:r>
-            <w:rPr>
-              <w:rFonts w:ascii="Cambria Math" w:hAnsi="Cambria Math"/>
-              <w:sz w:val="28"/>
-              <w:szCs w:val="28"/>
-            </w:rPr>
-            <m:t>0.0096</m:t>
+            <m:t>=0.0096</m:t>
           </m:r>
         </m:oMath>
       </m:oMathPara>
@@ -30815,15 +30516,7 @@
                 <w:sz w:val="28"/>
                 <w:szCs w:val="28"/>
               </w:rPr>
-              <m:t>-</m:t>
-            </m:r>
-            <m:r>
-              <w:rPr>
-                <w:rFonts w:ascii="Cambria Math" w:hAnsi="Cambria Math"/>
-                <w:sz w:val="28"/>
-                <w:szCs w:val="28"/>
-              </w:rPr>
-              <m:t>8</m:t>
+              <m:t>-8</m:t>
             </m:r>
           </m:sup>
         </m:sSup>
@@ -30889,15 +30582,7 @@
                             <w:sz w:val="28"/>
                             <w:szCs w:val="28"/>
                           </w:rPr>
-                          <m:t>0.</m:t>
-                        </m:r>
-                        <m:r>
-                          <w:rPr>
-                            <w:rFonts w:ascii="Cambria Math" w:hAnsi="Cambria Math"/>
-                            <w:sz w:val="28"/>
-                            <w:szCs w:val="28"/>
-                          </w:rPr>
-                          <m:t>7359</m:t>
+                          <m:t>0.7359</m:t>
                         </m:r>
                       </m:e>
                     </m:mr>
@@ -31931,15 +31616,7 @@
               <w:sz w:val="28"/>
               <w:szCs w:val="28"/>
             </w:rPr>
-            <m:t xml:space="preserve">=  </m:t>
-          </m:r>
-          <m:r>
-            <w:rPr>
-              <w:rFonts w:ascii="Cambria Math" w:eastAsiaTheme="minorEastAsia" w:hAnsi="Cambria Math"/>
-              <w:sz w:val="28"/>
-              <w:szCs w:val="28"/>
-            </w:rPr>
-            <m:t>3.1484</m:t>
+            <m:t>=  3.1484</m:t>
           </m:r>
         </m:oMath>
       </m:oMathPara>
@@ -32215,15 +31892,7 @@
                 <w:sz w:val="28"/>
                 <w:szCs w:val="28"/>
               </w:rPr>
-              <m:t>d</m:t>
-            </m:r>
-            <m:r>
-              <w:rPr>
-                <w:rFonts w:ascii="Cambria Math" w:eastAsiaTheme="minorEastAsia" w:hAnsi="Cambria Math"/>
-                <w:sz w:val="28"/>
-                <w:szCs w:val="28"/>
-              </w:rPr>
-              <m:t>0</m:t>
+              <m:t>d0</m:t>
             </m:r>
           </m:sub>
         </m:sSub>
@@ -32513,15 +32182,7 @@
             <w:sz w:val="28"/>
             <w:szCs w:val="28"/>
           </w:rPr>
-          <m:t>=</m:t>
-        </m:r>
-        <m:r>
-          <w:rPr>
-            <w:rFonts w:ascii="Cambria Math" w:hAnsi="Cambria Math"/>
-            <w:sz w:val="28"/>
-            <w:szCs w:val="28"/>
-          </w:rPr>
-          <m:t>11.2957</m:t>
+          <m:t>=11.2957</m:t>
         </m:r>
       </m:oMath>
     </w:p>
@@ -33171,15 +32832,7 @@
                 <w:sz w:val="28"/>
                 <w:szCs w:val="28"/>
               </w:rPr>
-              <m:t>-1</m:t>
-            </m:r>
-            <m:r>
-              <w:rPr>
-                <w:rFonts w:ascii="Cambria Math" w:hAnsi="Cambria Math"/>
-                <w:sz w:val="28"/>
-                <w:szCs w:val="28"/>
-              </w:rPr>
-              <m:t>0</m:t>
+              <m:t>-10</m:t>
             </m:r>
           </m:sup>
         </m:sSup>
@@ -33245,15 +32898,7 @@
                             <w:sz w:val="28"/>
                             <w:szCs w:val="28"/>
                           </w:rPr>
-                          <m:t>0.</m:t>
-                        </m:r>
-                        <m:r>
-                          <w:rPr>
-                            <w:rFonts w:ascii="Cambria Math" w:hAnsi="Cambria Math"/>
-                            <w:sz w:val="28"/>
-                            <w:szCs w:val="28"/>
-                          </w:rPr>
-                          <m:t>1439</m:t>
+                          <m:t>0.1439</m:t>
                         </m:r>
                       </m:e>
                     </m:mr>
@@ -33265,15 +32910,7 @@
                             <w:sz w:val="28"/>
                             <w:szCs w:val="28"/>
                           </w:rPr>
-                          <m:t>0.</m:t>
-                        </m:r>
-                        <m:r>
-                          <w:rPr>
-                            <w:rFonts w:ascii="Cambria Math" w:hAnsi="Cambria Math"/>
-                            <w:sz w:val="28"/>
-                            <w:szCs w:val="28"/>
-                          </w:rPr>
-                          <m:t>0011</m:t>
+                          <m:t>0.0011</m:t>
                         </m:r>
                       </m:e>
                     </m:mr>
@@ -33285,23 +32922,7 @@
                             <w:sz w:val="28"/>
                             <w:szCs w:val="28"/>
                           </w:rPr>
-                          <m:t>-</m:t>
-                        </m:r>
-                        <m:r>
-                          <w:rPr>
-                            <w:rFonts w:ascii="Cambria Math" w:hAnsi="Cambria Math"/>
-                            <w:sz w:val="28"/>
-                            <w:szCs w:val="28"/>
-                          </w:rPr>
-                          <m:t>0.000</m:t>
-                        </m:r>
-                        <m:r>
-                          <w:rPr>
-                            <w:rFonts w:ascii="Cambria Math" w:hAnsi="Cambria Math"/>
-                            <w:sz w:val="28"/>
-                            <w:szCs w:val="28"/>
-                          </w:rPr>
-                          <m:t>4</m:t>
+                          <m:t>-0.0004</m:t>
                         </m:r>
                       </m:e>
                     </m:mr>
@@ -33361,15 +32982,7 @@
                             <w:sz w:val="28"/>
                             <w:szCs w:val="28"/>
                           </w:rPr>
-                          <m:t>-0.000</m:t>
-                        </m:r>
-                        <m:r>
-                          <w:rPr>
-                            <w:rFonts w:ascii="Cambria Math" w:hAnsi="Cambria Math"/>
-                            <w:sz w:val="28"/>
-                            <w:szCs w:val="28"/>
-                          </w:rPr>
-                          <m:t>4</m:t>
+                          <m:t>-0.0004</m:t>
                         </m:r>
                       </m:e>
                     </m:mr>
@@ -33787,7 +33400,15 @@
                             <w:sz w:val="28"/>
                             <w:szCs w:val="28"/>
                           </w:rPr>
-                          <m:t>tot</m:t>
+                          <m:t>to</m:t>
+                        </m:r>
+                        <m:r>
+                          <w:rPr>
+                            <w:rFonts w:ascii="Cambria Math" w:hAnsi="Cambria Math"/>
+                            <w:sz w:val="28"/>
+                            <w:szCs w:val="28"/>
+                          </w:rPr>
+                          <m:t>t</m:t>
                         </m:r>
                       </m:sub>
                     </m:sSub>
@@ -35361,29 +34982,7 @@
                             <w:sz w:val="28"/>
                             <w:szCs w:val="28"/>
                           </w:rPr>
-                          <m:t>-3.7611</m:t>
-                        </m:r>
-                        <m:r>
-                          <m:rPr>
-                            <m:sty m:val="p"/>
-                          </m:rPr>
-                          <w:rPr>
-                            <w:rFonts w:ascii="Cambria Math" w:eastAsiaTheme="minorEastAsia" w:hAnsi="Cambria Math"/>
-                            <w:sz w:val="28"/>
-                            <w:szCs w:val="28"/>
-                          </w:rPr>
-                          <m:t>-</m:t>
-                        </m:r>
-                        <m:r>
-                          <m:rPr>
-                            <m:sty m:val="p"/>
-                          </m:rPr>
-                          <w:rPr>
-                            <w:rFonts w:ascii="Cambria Math" w:eastAsiaTheme="minorEastAsia" w:hAnsi="Cambria Math"/>
-                            <w:sz w:val="28"/>
-                            <w:szCs w:val="28"/>
-                          </w:rPr>
-                          <m:t xml:space="preserve"> 0.0031i</m:t>
+                          <m:t>-3.7611- 0.0031i</m:t>
                         </m:r>
                       </m:e>
                     </m:mr>
@@ -35437,29 +35036,7 @@
                             <w:sz w:val="28"/>
                             <w:szCs w:val="28"/>
                           </w:rPr>
-                          <m:t>-0.0013</m:t>
-                        </m:r>
-                        <m:r>
-                          <m:rPr>
-                            <m:sty m:val="p"/>
-                          </m:rPr>
-                          <w:rPr>
-                            <w:rFonts w:ascii="Cambria Math" w:eastAsiaTheme="minorEastAsia" w:hAnsi="Cambria Math"/>
-                            <w:sz w:val="28"/>
-                            <w:szCs w:val="28"/>
-                          </w:rPr>
-                          <m:t>-</m:t>
-                        </m:r>
-                        <m:r>
-                          <m:rPr>
-                            <m:sty m:val="p"/>
-                          </m:rPr>
-                          <w:rPr>
-                            <w:rFonts w:ascii="Cambria Math" w:eastAsiaTheme="minorEastAsia" w:hAnsi="Cambria Math"/>
-                            <w:sz w:val="28"/>
-                            <w:szCs w:val="28"/>
-                          </w:rPr>
-                          <m:t xml:space="preserve"> 0.0037i</m:t>
+                          <m:t>-0.0013- 0.0037i</m:t>
                         </m:r>
                       </m:e>
                     </m:mr>
@@ -35489,29 +35066,7 @@
                             <w:sz w:val="28"/>
                             <w:szCs w:val="28"/>
                           </w:rPr>
-                          <m:t>0.0001</m:t>
-                        </m:r>
-                        <m:r>
-                          <m:rPr>
-                            <m:sty m:val="p"/>
-                          </m:rPr>
-                          <w:rPr>
-                            <w:rFonts w:ascii="Cambria Math" w:eastAsiaTheme="minorEastAsia" w:hAnsi="Cambria Math"/>
-                            <w:sz w:val="28"/>
-                            <w:szCs w:val="28"/>
-                          </w:rPr>
-                          <m:t>-</m:t>
-                        </m:r>
-                        <m:r>
-                          <m:rPr>
-                            <m:sty m:val="p"/>
-                          </m:rPr>
-                          <w:rPr>
-                            <w:rFonts w:ascii="Cambria Math" w:eastAsiaTheme="minorEastAsia" w:hAnsi="Cambria Math"/>
-                            <w:sz w:val="28"/>
-                            <w:szCs w:val="28"/>
-                          </w:rPr>
-                          <m:t xml:space="preserve"> 0.0025i</m:t>
+                          <m:t>0.0001- 0.0025i</m:t>
                         </m:r>
                       </m:e>
                     </m:mr>
@@ -35779,29 +35334,7 @@
                             <w:sz w:val="28"/>
                             <w:szCs w:val="28"/>
                           </w:rPr>
-                          <m:t xml:space="preserve"> -3.7611</m:t>
-                        </m:r>
-                        <m:r>
-                          <m:rPr>
-                            <m:sty m:val="p"/>
-                          </m:rPr>
-                          <w:rPr>
-                            <w:rFonts w:ascii="Cambria Math" w:eastAsiaTheme="minorEastAsia" w:hAnsi="Cambria Math"/>
-                            <w:sz w:val="28"/>
-                            <w:szCs w:val="28"/>
-                          </w:rPr>
-                          <m:t>-</m:t>
-                        </m:r>
-                        <m:r>
-                          <m:rPr>
-                            <m:sty m:val="p"/>
-                          </m:rPr>
-                          <w:rPr>
-                            <w:rFonts w:ascii="Cambria Math" w:eastAsiaTheme="minorEastAsia" w:hAnsi="Cambria Math"/>
-                            <w:sz w:val="28"/>
-                            <w:szCs w:val="28"/>
-                          </w:rPr>
-                          <m:t xml:space="preserve"> 0.0000i</m:t>
+                          <m:t xml:space="preserve"> -3.7611- 0.0000i</m:t>
                         </m:r>
                       </m:e>
                     </m:mr>
@@ -35816,18 +35349,7 @@
                             <w:sz w:val="28"/>
                             <w:szCs w:val="28"/>
                           </w:rPr>
-                          <m:t xml:space="preserve"> </m:t>
-                        </m:r>
-                        <m:r>
-                          <m:rPr>
-                            <m:sty m:val="p"/>
-                          </m:rPr>
-                          <w:rPr>
-                            <w:rFonts w:ascii="Cambria Math" w:eastAsiaTheme="minorEastAsia" w:hAnsi="Cambria Math"/>
-                            <w:sz w:val="28"/>
-                            <w:szCs w:val="28"/>
-                          </w:rPr>
-                          <m:t xml:space="preserve"> -0.0006 + 0.0030i</m:t>
+                          <m:t xml:space="preserve">  -0.0006 + 0.0030i</m:t>
                         </m:r>
                       </m:e>
                     </m:mr>
@@ -35866,29 +35388,7 @@
                             <w:sz w:val="28"/>
                             <w:szCs w:val="28"/>
                           </w:rPr>
-                          <m:t xml:space="preserve"> -0.0006</m:t>
-                        </m:r>
-                        <m:r>
-                          <m:rPr>
-                            <m:sty m:val="p"/>
-                          </m:rPr>
-                          <w:rPr>
-                            <w:rFonts w:ascii="Cambria Math" w:eastAsiaTheme="minorEastAsia" w:hAnsi="Cambria Math"/>
-                            <w:sz w:val="28"/>
-                            <w:szCs w:val="28"/>
-                          </w:rPr>
-                          <m:t>-</m:t>
-                        </m:r>
-                        <m:r>
-                          <m:rPr>
-                            <m:sty m:val="p"/>
-                          </m:rPr>
-                          <w:rPr>
-                            <w:rFonts w:ascii="Cambria Math" w:eastAsiaTheme="minorEastAsia" w:hAnsi="Cambria Math"/>
-                            <w:sz w:val="28"/>
-                            <w:szCs w:val="28"/>
-                          </w:rPr>
-                          <m:t xml:space="preserve"> 0.0030i</m:t>
+                          <m:t xml:space="preserve"> -0.0006- 0.0030i</m:t>
                         </m:r>
                       </m:e>
                     </m:mr>
@@ -36924,15 +36424,7 @@
                             <w:sz w:val="28"/>
                             <w:szCs w:val="28"/>
                           </w:rPr>
-                          <m:t>co</m:t>
-                        </m:r>
-                        <m:r>
-                          <w:rPr>
-                            <w:rFonts w:ascii="Cambria Math" w:eastAsiaTheme="minorEastAsia" w:hAnsi="Cambria Math"/>
-                            <w:sz w:val="28"/>
-                            <w:szCs w:val="28"/>
-                          </w:rPr>
-                          <m:t>s(δ)</m:t>
+                          <m:t>cos(δ)</m:t>
                         </m:r>
                       </m:num>
                       <m:den>
@@ -37764,15 +37256,7 @@
             <w:sz w:val="28"/>
             <w:szCs w:val="28"/>
           </w:rPr>
-          <m:t xml:space="preserve"> </m:t>
-        </m:r>
-        <m:r>
-          <w:rPr>
-            <w:rFonts w:ascii="Cambria Math" w:hAnsi="Cambria Math"/>
-            <w:sz w:val="28"/>
-            <w:szCs w:val="28"/>
-          </w:rPr>
-          <m:t>δ</m:t>
+          <m:t xml:space="preserve"> δ</m:t>
         </m:r>
         <m:r>
           <w:rPr>
@@ -37791,8 +37275,6 @@
         </w:rPr>
         <w:t xml:space="preserve"> ) is also equilibrium point for the reduced model.</w:t>
       </w:r>
-      <w:bookmarkStart w:id="0" w:name="_GoBack"/>
-      <w:bookmarkEnd w:id="0"/>
     </w:p>
     <w:p>
       <w:pPr>

</xml_diff>